<commit_message>
Se modifico servicios y contactanos
</commit_message>
<xml_diff>
--- a/contenidoweb.docx
+++ b/contenidoweb.docx
@@ -20,45 +20,22 @@
     <w:p/>
     <w:p>
       <w:r>
-        <w:t xml:space="preserve">Te ayudamos a permanecer </w:t>
-      </w:r>
-      <w:proofErr w:type="spellStart"/>
-      <w:r>
-        <w:t>siem</w:t>
-      </w:r>
-      <w:proofErr w:type="spellEnd"/>
-    </w:p>
-    <w:p>
-      <w:proofErr w:type="spellStart"/>
-      <w:r>
-        <w:t>Landign</w:t>
-      </w:r>
-      <w:proofErr w:type="spellEnd"/>
-      <w:r>
-        <w:t xml:space="preserve"> Pages: Páginas de venta 100% personalizables, correos corporativos</w:t>
-      </w:r>
-    </w:p>
-    <w:p>
-      <w:proofErr w:type="spellStart"/>
-      <w:r>
-        <w:t>Ecommerce</w:t>
-      </w:r>
-      <w:proofErr w:type="spellEnd"/>
-      <w:r>
-        <w:t>: Tiendas en línea, vende tus productos 24/7.</w:t>
-      </w:r>
-    </w:p>
-    <w:p>
-      <w:r>
-        <w:t xml:space="preserve">Automatización: Automatiza procesos repetitivos y ayúdate de chat </w:t>
-      </w:r>
-      <w:proofErr w:type="spellStart"/>
-      <w:r>
-        <w:t>bots</w:t>
-      </w:r>
-      <w:proofErr w:type="spellEnd"/>
-      <w:r>
-        <w:t>.</w:t>
+        <w:t>Te ayudamos a permanecer siem</w:t>
+      </w:r>
+    </w:p>
+    <w:p>
+      <w:r>
+        <w:t>Landign Pages: Páginas de venta 100% personalizables, correos corporativos</w:t>
+      </w:r>
+    </w:p>
+    <w:p>
+      <w:r>
+        <w:t>Ecommerce: Tiendas en línea, vende tus productos 24/7.</w:t>
+      </w:r>
+    </w:p>
+    <w:p>
+      <w:r>
+        <w:t>Automatización: Automatiza procesos repetitivos y ayúdate de chat bots.</w:t>
       </w:r>
     </w:p>
     <w:p>
@@ -93,7 +70,6 @@
           <w:bCs/>
         </w:rPr>
       </w:pPr>
-      <w:proofErr w:type="spellStart"/>
       <w:r>
         <w:rPr>
           <w:b/>
@@ -101,7 +77,11 @@
         </w:rPr>
         <w:t>Header</w:t>
       </w:r>
-      <w:proofErr w:type="spellEnd"/>
+    </w:p>
+    <w:p>
+      <w:r>
+        <w:t>Fijar la barra de navegación</w:t>
+      </w:r>
     </w:p>
     <w:p>
       <w:r>
@@ -117,33 +97,23 @@
       </w:r>
     </w:p>
     <w:p>
-      <w:proofErr w:type="spellStart"/>
       <w:r>
         <w:rPr>
           <w:highlight w:val="yellow"/>
         </w:rPr>
-        <w:t>Boton</w:t>
-      </w:r>
-      <w:proofErr w:type="spellEnd"/>
+        <w:t>Boton de enviar</w:t>
+      </w:r>
+    </w:p>
+    <w:p>
+      <w:r>
+        <w:t>Boton enviar responsivo</w:t>
+      </w:r>
+    </w:p>
+    <w:p>
       <w:r>
         <w:rPr>
           <w:highlight w:val="yellow"/>
         </w:rPr>
-        <w:t xml:space="preserve"> de enviar</w:t>
-      </w:r>
-    </w:p>
-    <w:p>
-      <w:proofErr w:type="spellStart"/>
-      <w:r>
-        <w:t>Boton</w:t>
-      </w:r>
-      <w:proofErr w:type="spellEnd"/>
-      <w:r>
-        <w:t xml:space="preserve"> enviar responsivo</w:t>
-      </w:r>
-    </w:p>
-    <w:p>
-      <w:r>
         <w:t>Barra de navegación con menú</w:t>
       </w:r>
     </w:p>
@@ -164,28 +134,12 @@
     </w:p>
     <w:p>
       <w:r>
-        <w:t xml:space="preserve">Titulo de servicios </w:t>
-      </w:r>
-      <w:proofErr w:type="spellStart"/>
-      <w:r>
-        <w:t>mas</w:t>
-      </w:r>
-      <w:proofErr w:type="spellEnd"/>
-      <w:r>
-        <w:t xml:space="preserve"> abajo</w:t>
-      </w:r>
-    </w:p>
-    <w:p>
-      <w:r>
-        <w:t xml:space="preserve">Icono </w:t>
-      </w:r>
-      <w:proofErr w:type="spellStart"/>
-      <w:r>
-        <w:t>mas</w:t>
-      </w:r>
-      <w:proofErr w:type="spellEnd"/>
-      <w:r>
-        <w:t xml:space="preserve"> abajo</w:t>
+        <w:t>Titulo de servicios mas abajo</w:t>
+      </w:r>
+    </w:p>
+    <w:p>
+      <w:r>
+        <w:t>Icono mas abajo</w:t>
       </w:r>
     </w:p>
     <w:p>
@@ -210,41 +164,41 @@
           <w:bCs/>
         </w:rPr>
       </w:pPr>
-      <w:proofErr w:type="spellStart"/>
       <w:r>
         <w:rPr>
           <w:b/>
           <w:bCs/>
         </w:rPr>
-        <w:t>Seccion</w:t>
-      </w:r>
-      <w:proofErr w:type="spellEnd"/>
-      <w:r>
+        <w:t>Seccion trabajos realizados</w:t>
+      </w:r>
+    </w:p>
+    <w:p>
+      <w:pPr>
         <w:rPr>
           <w:b/>
           <w:bCs/>
         </w:rPr>
-        <w:t xml:space="preserve"> trabajos realizados</w:t>
-      </w:r>
-    </w:p>
-    <w:p>
-      <w:pPr>
+      </w:pPr>
+      <w:r>
         <w:rPr>
           <w:b/>
           <w:bCs/>
         </w:rPr>
-      </w:pPr>
-      <w:r>
-        <w:rPr>
-          <w:b/>
-          <w:bCs/>
-        </w:rPr>
         <w:t>Contáctanos</w:t>
       </w:r>
     </w:p>
     <w:p/>
     <w:p/>
-    <w:p/>
+    <w:p>
+      <w:r>
+        <w:t>INVESTIGACION</w:t>
+      </w:r>
+    </w:p>
+    <w:p>
+      <w:r>
+        <w:t>MARGIN AUTO</w:t>
+      </w:r>
+    </w:p>
     <w:sectPr>
       <w:pgSz w:w="11906" w:h="16838"/>
       <w:pgMar w:top="1417" w:right="1701" w:bottom="1417" w:left="1701" w:header="708" w:footer="708" w:gutter="0"/>

</xml_diff>

<commit_message>
Se agrago el portafolio
</commit_message>
<xml_diff>
--- a/contenidoweb.docx
+++ b/contenidoweb.docx
@@ -20,22 +20,45 @@
     <w:p/>
     <w:p>
       <w:r>
-        <w:t>Te ayudamos a permanecer siem</w:t>
-      </w:r>
-    </w:p>
-    <w:p>
-      <w:r>
-        <w:t>Landign Pages: Páginas de venta 100% personalizables, correos corporativos</w:t>
-      </w:r>
-    </w:p>
-    <w:p>
-      <w:r>
-        <w:t>Ecommerce: Tiendas en línea, vende tus productos 24/7.</w:t>
-      </w:r>
-    </w:p>
-    <w:p>
-      <w:r>
-        <w:t>Automatización: Automatiza procesos repetitivos y ayúdate de chat bots.</w:t>
+        <w:t xml:space="preserve">Te ayudamos a permanecer </w:t>
+      </w:r>
+      <w:proofErr w:type="spellStart"/>
+      <w:r>
+        <w:t>siem</w:t>
+      </w:r>
+      <w:proofErr w:type="spellEnd"/>
+    </w:p>
+    <w:p>
+      <w:proofErr w:type="spellStart"/>
+      <w:r>
+        <w:t>Landign</w:t>
+      </w:r>
+      <w:proofErr w:type="spellEnd"/>
+      <w:r>
+        <w:t xml:space="preserve"> Pages: Páginas de venta 100% personalizables, correos corporativos</w:t>
+      </w:r>
+    </w:p>
+    <w:p>
+      <w:proofErr w:type="spellStart"/>
+      <w:r>
+        <w:t>Ecommerce</w:t>
+      </w:r>
+      <w:proofErr w:type="spellEnd"/>
+      <w:r>
+        <w:t>: Tiendas en línea, vende tus productos 24/7.</w:t>
+      </w:r>
+    </w:p>
+    <w:p>
+      <w:r>
+        <w:t xml:space="preserve">Automatización: Automatiza procesos repetitivos y ayúdate de chat </w:t>
+      </w:r>
+      <w:proofErr w:type="spellStart"/>
+      <w:r>
+        <w:t>bots</w:t>
+      </w:r>
+      <w:proofErr w:type="spellEnd"/>
+      <w:r>
+        <w:t>.</w:t>
       </w:r>
     </w:p>
     <w:p>
@@ -57,6 +80,121 @@
         <w:t>ontenido y anuncios creativos para tus redes sociales</w:t>
       </w:r>
     </w:p>
+    <w:p>
+      <w:r>
+        <w:t>Como trabajamos</w:t>
+      </w:r>
+    </w:p>
+    <w:p>
+      <w:pPr>
+        <w:pStyle w:val="Prrafodelista"/>
+        <w:numPr>
+          <w:ilvl w:val="0"/>
+          <w:numId w:val="1"/>
+        </w:numPr>
+      </w:pPr>
+      <w:r>
+        <w:t>Levantamiento de información</w:t>
+      </w:r>
+    </w:p>
+    <w:p>
+      <w:pPr>
+        <w:ind w:left="360"/>
+      </w:pPr>
+      <w:r>
+        <w:t>Tenemos reuniones con nuestros clientes en donde nos explican cuales son sus necesidades de transformación digital o proyecto tecnológico</w:t>
+      </w:r>
+      <w:r>
+        <w:t xml:space="preserve"> que quisieran implementar</w:t>
+      </w:r>
+      <w:r>
+        <w:t>.</w:t>
+      </w:r>
+    </w:p>
+    <w:p>
+      <w:pPr>
+        <w:pStyle w:val="Prrafodelista"/>
+        <w:numPr>
+          <w:ilvl w:val="0"/>
+          <w:numId w:val="1"/>
+        </w:numPr>
+      </w:pPr>
+      <w:r>
+        <w:t>Propuesta</w:t>
+      </w:r>
+    </w:p>
+    <w:p>
+      <w:pPr>
+        <w:ind w:left="360"/>
+      </w:pPr>
+      <w:r>
+        <w:t>De acuerdo a las necesidades del cliente enviamos una</w:t>
+      </w:r>
+      <w:r>
+        <w:t xml:space="preserve"> o varias</w:t>
+      </w:r>
+      <w:r>
+        <w:t xml:space="preserve"> propuesta</w:t>
+      </w:r>
+      <w:r>
+        <w:t>s</w:t>
+      </w:r>
+      <w:r>
+        <w:t xml:space="preserve"> con sus respectivos tiempos de entrega.</w:t>
+      </w:r>
+    </w:p>
+    <w:p>
+      <w:pPr>
+        <w:pStyle w:val="Prrafodelista"/>
+        <w:numPr>
+          <w:ilvl w:val="0"/>
+          <w:numId w:val="1"/>
+        </w:numPr>
+      </w:pPr>
+      <w:r>
+        <w:t>Ejecución</w:t>
+      </w:r>
+    </w:p>
+    <w:p>
+      <w:pPr>
+        <w:ind w:left="360"/>
+      </w:pPr>
+      <w:r>
+        <w:t>Elaboramos un plan de trabajo por fases en donde involucramos al cliente en cada entregable para recibir su retroalimentación.</w:t>
+      </w:r>
+    </w:p>
+    <w:p>
+      <w:pPr>
+        <w:pStyle w:val="Prrafodelista"/>
+        <w:numPr>
+          <w:ilvl w:val="0"/>
+          <w:numId w:val="1"/>
+        </w:numPr>
+      </w:pPr>
+      <w:r>
+        <w:t>Soporte técnico</w:t>
+      </w:r>
+    </w:p>
+    <w:p>
+      <w:pPr>
+        <w:ind w:left="360"/>
+      </w:pPr>
+      <w:r>
+        <w:t>Una vez entregado el proyecto en su totalidad ofrecemos un servicio de mantenimiento y soporte técnico cuando el cliente lo requiera.</w:t>
+      </w:r>
+      <w:r>
+        <w:t xml:space="preserve"> </w:t>
+      </w:r>
+    </w:p>
+    <w:p/>
+    <w:p/>
+    <w:p/>
+    <w:p/>
+    <w:p/>
+    <w:p/>
+    <w:p/>
+    <w:p/>
+    <w:p/>
     <w:p/>
     <w:p>
       <w:r>
@@ -70,6 +208,7 @@
           <w:bCs/>
         </w:rPr>
       </w:pPr>
+      <w:proofErr w:type="spellStart"/>
       <w:r>
         <w:rPr>
           <w:b/>
@@ -77,6 +216,7 @@
         </w:rPr>
         <w:t>Header</w:t>
       </w:r>
+      <w:proofErr w:type="spellEnd"/>
     </w:p>
     <w:p>
       <w:r>
@@ -85,6 +225,24 @@
     </w:p>
     <w:p>
       <w:r>
+        <w:t>Arreglar inputs.</w:t>
+      </w:r>
+    </w:p>
+    <w:p>
+      <w:r>
+        <w:t xml:space="preserve">Cambiar </w:t>
+      </w:r>
+      <w:proofErr w:type="spellStart"/>
+      <w:r>
+        <w:t>descripcion</w:t>
+      </w:r>
+      <w:proofErr w:type="spellEnd"/>
+    </w:p>
+    <w:p>
+      <w:r>
+        <w:rPr>
+          <w:highlight w:val="yellow"/>
+        </w:rPr>
         <w:t>Logo-Nombre</w:t>
       </w:r>
     </w:p>
@@ -97,16 +255,29 @@
       </w:r>
     </w:p>
     <w:p>
+      <w:proofErr w:type="spellStart"/>
       <w:r>
         <w:rPr>
           <w:highlight w:val="yellow"/>
         </w:rPr>
-        <w:t>Boton de enviar</w:t>
-      </w:r>
-    </w:p>
-    <w:p>
-      <w:r>
-        <w:t>Boton enviar responsivo</w:t>
+        <w:t>Boton</w:t>
+      </w:r>
+      <w:proofErr w:type="spellEnd"/>
+      <w:r>
+        <w:rPr>
+          <w:highlight w:val="yellow"/>
+        </w:rPr>
+        <w:t xml:space="preserve"> de enviar</w:t>
+      </w:r>
+    </w:p>
+    <w:p>
+      <w:proofErr w:type="spellStart"/>
+      <w:r>
+        <w:t>Boton</w:t>
+      </w:r>
+      <w:proofErr w:type="spellEnd"/>
+      <w:r>
+        <w:t xml:space="preserve"> enviar responsivo</w:t>
       </w:r>
     </w:p>
     <w:p>
@@ -133,13 +304,39 @@
       </w:r>
     </w:p>
     <w:p>
-      <w:r>
-        <w:t>Titulo de servicios mas abajo</w:t>
-      </w:r>
-    </w:p>
-    <w:p>
-      <w:r>
-        <w:t>Icono mas abajo</w:t>
+      <w:proofErr w:type="spellStart"/>
+      <w:r>
+        <w:t>Titulo</w:t>
+      </w:r>
+      <w:proofErr w:type="spellEnd"/>
+      <w:r>
+        <w:t xml:space="preserve"> de servicios </w:t>
+      </w:r>
+      <w:proofErr w:type="spellStart"/>
+      <w:r>
+        <w:t>mas</w:t>
+      </w:r>
+      <w:proofErr w:type="spellEnd"/>
+      <w:r>
+        <w:t xml:space="preserve"> abajo</w:t>
+      </w:r>
+    </w:p>
+    <w:p>
+      <w:r>
+        <w:t xml:space="preserve">Icono </w:t>
+      </w:r>
+      <w:proofErr w:type="spellStart"/>
+      <w:r>
+        <w:t>mas</w:t>
+      </w:r>
+      <w:proofErr w:type="spellEnd"/>
+      <w:r>
+        <w:t xml:space="preserve"> abajo</w:t>
+      </w:r>
+    </w:p>
+    <w:p>
+      <w:r>
+        <w:t>Arreglar el tamaño del cuadro en celulares</w:t>
       </w:r>
     </w:p>
     <w:p>
@@ -160,34 +357,53 @@
     <w:p>
       <w:pPr>
         <w:rPr>
+          <w:u w:val="single"/>
+        </w:rPr>
+      </w:pPr>
+      <w:r>
+        <w:t>Arreglar responsive imagen</w:t>
+      </w:r>
+    </w:p>
+    <w:p>
+      <w:pPr>
+        <w:rPr>
           <w:b/>
           <w:bCs/>
         </w:rPr>
       </w:pPr>
+      <w:proofErr w:type="spellStart"/>
       <w:r>
         <w:rPr>
           <w:b/>
           <w:bCs/>
         </w:rPr>
-        <w:t>Seccion trabajos realizados</w:t>
-      </w:r>
-    </w:p>
-    <w:p>
-      <w:pPr>
+        <w:t>Seccion</w:t>
+      </w:r>
+      <w:proofErr w:type="spellEnd"/>
+      <w:r>
         <w:rPr>
           <w:b/>
           <w:bCs/>
         </w:rPr>
-      </w:pPr>
-      <w:r>
+        <w:t xml:space="preserve"> trabajos realizados</w:t>
+      </w:r>
+    </w:p>
+    <w:p>
+      <w:pPr>
         <w:rPr>
           <w:b/>
           <w:bCs/>
         </w:rPr>
+      </w:pPr>
+      <w:r>
+        <w:rPr>
+          <w:b/>
+          <w:bCs/>
+          <w:highlight w:val="yellow"/>
+        </w:rPr>
         <w:t>Contáctanos</w:t>
       </w:r>
     </w:p>
-    <w:p/>
     <w:p/>
     <w:p>
       <w:r>
@@ -207,6 +423,103 @@
     </w:sectPr>
   </w:body>
 </w:document>
+</file>
+
+<file path=word/numbering.xml><?xml version="1.0" encoding="utf-8"?>
+<w:numbering xmlns:wpc="http://schemas.microsoft.com/office/word/2010/wordprocessingCanvas" xmlns:cx="http://schemas.microsoft.com/office/drawing/2014/chartex" xmlns:cx1="http://schemas.microsoft.com/office/drawing/2015/9/8/chartex" xmlns:cx2="http://schemas.microsoft.com/office/drawing/2015/10/21/chartex" xmlns:cx3="http://schemas.microsoft.com/office/drawing/2016/5/9/chartex" xmlns:cx4="http://schemas.microsoft.com/office/drawing/2016/5/10/chartex" xmlns:cx5="http://schemas.microsoft.com/office/drawing/2016/5/11/chartex" xmlns:cx6="http://schemas.microsoft.com/office/drawing/2016/5/12/chartex" xmlns:cx7="http://schemas.microsoft.com/office/drawing/2016/5/13/chartex" xmlns:cx8="http://schemas.microsoft.com/office/drawing/2016/5/14/chartex" xmlns:mc="http://schemas.openxmlformats.org/markup-compatibility/2006" xmlns:aink="http://schemas.microsoft.com/office/drawing/2016/ink" xmlns:am3d="http://schemas.microsoft.com/office/drawing/2017/model3d" xmlns:o="urn:schemas-microsoft-com:office:office" xmlns:oel="http://schemas.microsoft.com/office/2019/extlst" xmlns:r="http://schemas.openxmlformats.org/officeDocument/2006/relationships" xmlns:m="http://schemas.openxmlformats.org/officeDocument/2006/math" xmlns:v="urn:schemas-microsoft-com:vml" xmlns:wp14="http://schemas.microsoft.com/office/word/2010/wordprocessingDrawing" xmlns:wp="http://schemas.openxmlformats.org/drawingml/2006/wordprocessingDrawing" xmlns:w10="urn:schemas-microsoft-com:office:word" xmlns:w="http://schemas.openxmlformats.org/wordprocessingml/2006/main" xmlns:w14="http://schemas.microsoft.com/office/word/2010/wordml" xmlns:w15="http://schemas.microsoft.com/office/word/2012/wordml" xmlns:w16cex="http://schemas.microsoft.com/office/word/2018/wordml/cex" xmlns:w16cid="http://schemas.microsoft.com/office/word/2016/wordml/cid" xmlns:w16="http://schemas.microsoft.com/office/word/2018/wordml" xmlns:w16sdtdh="http://schemas.microsoft.com/office/word/2020/wordml/sdtdatahash" xmlns:w16se="http://schemas.microsoft.com/office/word/2015/wordml/symex" xmlns:wpg="http://schemas.microsoft.com/office/word/2010/wordprocessingGroup" xmlns:wpi="http://schemas.microsoft.com/office/word/2010/wordprocessingInk" xmlns:wne="http://schemas.microsoft.com/office/word/2006/wordml" xmlns:wps="http://schemas.microsoft.com/office/word/2010/wordprocessingShape" mc:Ignorable="w14 w15 w16se w16cid w16 w16cex w16sdtdh wp14">
+  <w:abstractNum w:abstractNumId="0" w15:restartNumberingAfterBreak="0">
+    <w:nsid w:val="144E2012"/>
+    <w:multiLevelType w:val="hybridMultilevel"/>
+    <w:tmpl w:val="9F8067E8"/>
+    <w:lvl w:ilvl="0" w:tplc="300A000F">
+      <w:start w:val="1"/>
+      <w:numFmt w:val="decimal"/>
+      <w:lvlText w:val="%1."/>
+      <w:lvlJc w:val="left"/>
+      <w:pPr>
+        <w:ind w:left="720" w:hanging="360"/>
+      </w:pPr>
+      <w:rPr>
+        <w:rFonts w:hint="default"/>
+      </w:rPr>
+    </w:lvl>
+    <w:lvl w:ilvl="1" w:tplc="300A0019" w:tentative="1">
+      <w:start w:val="1"/>
+      <w:numFmt w:val="lowerLetter"/>
+      <w:lvlText w:val="%2."/>
+      <w:lvlJc w:val="left"/>
+      <w:pPr>
+        <w:ind w:left="1440" w:hanging="360"/>
+      </w:pPr>
+    </w:lvl>
+    <w:lvl w:ilvl="2" w:tplc="300A001B" w:tentative="1">
+      <w:start w:val="1"/>
+      <w:numFmt w:val="lowerRoman"/>
+      <w:lvlText w:val="%3."/>
+      <w:lvlJc w:val="right"/>
+      <w:pPr>
+        <w:ind w:left="2160" w:hanging="180"/>
+      </w:pPr>
+    </w:lvl>
+    <w:lvl w:ilvl="3" w:tplc="300A000F" w:tentative="1">
+      <w:start w:val="1"/>
+      <w:numFmt w:val="decimal"/>
+      <w:lvlText w:val="%4."/>
+      <w:lvlJc w:val="left"/>
+      <w:pPr>
+        <w:ind w:left="2880" w:hanging="360"/>
+      </w:pPr>
+    </w:lvl>
+    <w:lvl w:ilvl="4" w:tplc="300A0019" w:tentative="1">
+      <w:start w:val="1"/>
+      <w:numFmt w:val="lowerLetter"/>
+      <w:lvlText w:val="%5."/>
+      <w:lvlJc w:val="left"/>
+      <w:pPr>
+        <w:ind w:left="3600" w:hanging="360"/>
+      </w:pPr>
+    </w:lvl>
+    <w:lvl w:ilvl="5" w:tplc="300A001B" w:tentative="1">
+      <w:start w:val="1"/>
+      <w:numFmt w:val="lowerRoman"/>
+      <w:lvlText w:val="%6."/>
+      <w:lvlJc w:val="right"/>
+      <w:pPr>
+        <w:ind w:left="4320" w:hanging="180"/>
+      </w:pPr>
+    </w:lvl>
+    <w:lvl w:ilvl="6" w:tplc="300A000F" w:tentative="1">
+      <w:start w:val="1"/>
+      <w:numFmt w:val="decimal"/>
+      <w:lvlText w:val="%7."/>
+      <w:lvlJc w:val="left"/>
+      <w:pPr>
+        <w:ind w:left="5040" w:hanging="360"/>
+      </w:pPr>
+    </w:lvl>
+    <w:lvl w:ilvl="7" w:tplc="300A0019" w:tentative="1">
+      <w:start w:val="1"/>
+      <w:numFmt w:val="lowerLetter"/>
+      <w:lvlText w:val="%8."/>
+      <w:lvlJc w:val="left"/>
+      <w:pPr>
+        <w:ind w:left="5760" w:hanging="360"/>
+      </w:pPr>
+    </w:lvl>
+    <w:lvl w:ilvl="8" w:tplc="300A001B" w:tentative="1">
+      <w:start w:val="1"/>
+      <w:numFmt w:val="lowerRoman"/>
+      <w:lvlText w:val="%9."/>
+      <w:lvlJc w:val="right"/>
+      <w:pPr>
+        <w:ind w:left="6480" w:hanging="180"/>
+      </w:pPr>
+    </w:lvl>
+  </w:abstractNum>
+  <w:num w:numId="1" w16cid:durableId="646054273">
+    <w:abstractNumId w:val="0"/>
+  </w:num>
+</w:numbering>
 </file>
 
 <file path=word/styles.xml><?xml version="1.0" encoding="utf-8"?>
@@ -635,6 +948,17 @@
     <w:semiHidden/>
     <w:unhideWhenUsed/>
   </w:style>
+  <w:style w:type="paragraph" w:styleId="Prrafodelista">
+    <w:name w:val="List Paragraph"/>
+    <w:basedOn w:val="Normal"/>
+    <w:uiPriority w:val="34"/>
+    <w:qFormat/>
+    <w:rsid w:val="0010294C"/>
+    <w:pPr>
+      <w:ind w:left="720"/>
+      <w:contextualSpacing/>
+    </w:pPr>
+  </w:style>
 </w:styles>
 </file>
 

</xml_diff>